<commit_message>
Se trabajo en el scene
</commit_message>
<xml_diff>
--- a/doc/Documentación.docx
+++ b/doc/Documentación.docx
@@ -1,6 +1,6 @@
 
 <file path=word/document.xml><?xml version="1.0" encoding="utf-8"?>
-<w:document xmlns:wpc="http://schemas.microsoft.com/office/word/2010/wordprocessingCanvas" xmlns:cx="http://schemas.microsoft.com/office/drawing/2014/chartex" xmlns:cx1="http://schemas.microsoft.com/office/drawing/2015/9/8/chartex" xmlns:cx2="http://schemas.microsoft.com/office/drawing/2015/10/21/chartex" xmlns:cx3="http://schemas.microsoft.com/office/drawing/2016/5/9/chartex" xmlns:cx4="http://schemas.microsoft.com/office/drawing/2016/5/10/chartex" xmlns:cx5="http://schemas.microsoft.com/office/drawing/2016/5/11/chartex" xmlns:cx6="http://schemas.microsoft.com/office/drawing/2016/5/12/chartex" xmlns:cx7="http://schemas.microsoft.com/office/drawing/2016/5/13/chartex" xmlns:cx8="http://schemas.microsoft.com/office/drawing/2016/5/14/chartex" xmlns:mc="http://schemas.openxmlformats.org/markup-compatibility/2006" xmlns:aink="http://schemas.microsoft.com/office/drawing/2016/ink" xmlns:am3d="http://schemas.microsoft.com/office/drawing/2017/model3d" xmlns:o="urn:schemas-microsoft-com:office:office" xmlns:r="http://schemas.openxmlformats.org/officeDocument/2006/relationships" xmlns:m="http://schemas.openxmlformats.org/officeDocument/2006/math" xmlns:v="urn:schemas-microsoft-com:vml" xmlns:wp14="http://schemas.microsoft.com/office/word/2010/wordprocessingDrawing" xmlns:wp="http://schemas.openxmlformats.org/drawingml/2006/wordprocessingDrawing" xmlns:w10="urn:schemas-microsoft-com:office:word" xmlns:w="http://schemas.openxmlformats.org/wordprocessingml/2006/main" xmlns:w14="http://schemas.microsoft.com/office/word/2010/wordml" xmlns:w15="http://schemas.microsoft.com/office/word/2012/wordml" xmlns:w16cex="http://schemas.microsoft.com/office/word/2018/wordml/cex" xmlns:w16cid="http://schemas.microsoft.com/office/word/2016/wordml/cid" xmlns:w16="http://schemas.microsoft.com/office/word/2018/wordml" xmlns:w16se="http://schemas.microsoft.com/office/word/2015/wordml/symex" xmlns:wpg="http://schemas.microsoft.com/office/word/2010/wordprocessingGroup" xmlns:wpi="http://schemas.microsoft.com/office/word/2010/wordprocessingInk" xmlns:wne="http://schemas.microsoft.com/office/word/2006/wordml" xmlns:wps="http://schemas.microsoft.com/office/word/2010/wordprocessingShape" mc:Ignorable="w14 w15 w16se w16cid w16 w16cex wp14">
+<w:document xmlns:wpc="http://schemas.microsoft.com/office/word/2010/wordprocessingCanvas" xmlns:cx="http://schemas.microsoft.com/office/drawing/2014/chartex" xmlns:cx1="http://schemas.microsoft.com/office/drawing/2015/9/8/chartex" xmlns:cx2="http://schemas.microsoft.com/office/drawing/2015/10/21/chartex" xmlns:cx3="http://schemas.microsoft.com/office/drawing/2016/5/9/chartex" xmlns:cx4="http://schemas.microsoft.com/office/drawing/2016/5/10/chartex" xmlns:cx5="http://schemas.microsoft.com/office/drawing/2016/5/11/chartex" xmlns:cx6="http://schemas.microsoft.com/office/drawing/2016/5/12/chartex" xmlns:cx7="http://schemas.microsoft.com/office/drawing/2016/5/13/chartex" xmlns:cx8="http://schemas.microsoft.com/office/drawing/2016/5/14/chartex" xmlns:mc="http://schemas.openxmlformats.org/markup-compatibility/2006" xmlns:aink="http://schemas.microsoft.com/office/drawing/2016/ink" xmlns:am3d="http://schemas.microsoft.com/office/drawing/2017/model3d" xmlns:o="urn:schemas-microsoft-com:office:office" xmlns:r="http://schemas.openxmlformats.org/officeDocument/2006/relationships" xmlns:m="http://schemas.openxmlformats.org/officeDocument/2006/math" xmlns:v="urn:schemas-microsoft-com:vml" xmlns:wp14="http://schemas.microsoft.com/office/word/2010/wordprocessingDrawing" xmlns:wp="http://schemas.openxmlformats.org/drawingml/2006/wordprocessingDrawing" xmlns:w10="urn:schemas-microsoft-com:office:word" xmlns:w="http://schemas.openxmlformats.org/wordprocessingml/2006/main" xmlns:w14="http://schemas.microsoft.com/office/word/2010/wordml" xmlns:w15="http://schemas.microsoft.com/office/word/2012/wordml" xmlns:w16cex="http://schemas.microsoft.com/office/word/2018/wordml/cex" xmlns:w16cid="http://schemas.microsoft.com/office/word/2016/wordml/cid" xmlns:w16="http://schemas.microsoft.com/office/word/2018/wordml" xmlns:w16sdtdh="http://schemas.microsoft.com/office/word/2020/wordml/sdtdatahash" xmlns:w16se="http://schemas.microsoft.com/office/word/2015/wordml/symex" xmlns:wpg="http://schemas.microsoft.com/office/word/2010/wordprocessingGroup" xmlns:wpi="http://schemas.microsoft.com/office/word/2010/wordprocessingInk" xmlns:wne="http://schemas.microsoft.com/office/word/2006/wordml" xmlns:wps="http://schemas.microsoft.com/office/word/2010/wordprocessingShape" mc:Ignorable="w14 w15 w16se w16cid w16 w16cex w16sdtdh wp14">
   <w:body>
     <w:p>
       <w:pPr>
@@ -208,35 +208,17 @@
     </w:p>
     <w:p>
       <w:r>
-        <w:t>Req1: El programa debe poder</w:t>
-      </w:r>
-      <w:r>
-        <w:t xml:space="preserve"> estar en la capacidad de </w:t>
-      </w:r>
-      <w:r>
-        <w:t>organizar las fotos por fecha.</w:t>
-      </w:r>
-    </w:p>
-    <w:p>
-      <w:r>
-        <w:t>Req2: El programa debe poder estar en la capacidad</w:t>
-      </w:r>
-      <w:r>
-        <w:t xml:space="preserve"> de</w:t>
-      </w:r>
-      <w:r>
-        <w:t xml:space="preserve"> organizar las fotos por nombre.</w:t>
-      </w:r>
-    </w:p>
-    <w:p>
-      <w:r>
-        <w:t>Req3: El programa debe poder estar en la capacidad</w:t>
-      </w:r>
-      <w:r>
-        <w:t xml:space="preserve"> de</w:t>
-      </w:r>
-      <w:r>
-        <w:t xml:space="preserve"> organizar las fotos por tipo de archivo.</w:t>
+        <w:t>Req1: El programa debe poder estar en la capacidad de organizar las fotos por fecha.</w:t>
+      </w:r>
+    </w:p>
+    <w:p>
+      <w:r>
+        <w:t>Req2: El programa debe poder estar en la capacidad de organizar las fotos por nombre.</w:t>
+      </w:r>
+    </w:p>
+    <w:p>
+      <w:r>
+        <w:t>Req3: El programa debe poder estar en la capacidad de organizar las fotos por tipo de archivo.</w:t>
       </w:r>
     </w:p>
     <w:p>
@@ -249,10 +231,30 @@
       </w:r>
       <w:proofErr w:type="spellEnd"/>
       <w:r>
-        <w:t xml:space="preserve">)Req3: El programa debe poder estar en la capacidad de organizar las fotos por </w:t>
-      </w:r>
-      <w:r>
-        <w:t>cámara</w:t>
+        <w:t>)Req3: El programa debe poder estar en la capacidad de organizar las fotos por cámara.</w:t>
+      </w:r>
+    </w:p>
+    <w:p>
+      <w:r>
+        <w:t>Req4: El programa debe poder manipular la carpeta que el usuario desee</w:t>
+      </w:r>
+      <w:r>
+        <w:t>,</w:t>
+      </w:r>
+      <w:r>
+        <w:t xml:space="preserve"> </w:t>
+      </w:r>
+      <w:r>
+        <w:t xml:space="preserve">sin importar que tenga </w:t>
+      </w:r>
+      <w:r>
+        <w:t xml:space="preserve">varias </w:t>
+      </w:r>
+      <w:r>
+        <w:t>subcarpetas. P</w:t>
+      </w:r>
+      <w:r>
+        <w:t>osteriormente organizar las fotos que tenga</w:t>
       </w:r>
       <w:r>
         <w:t>.</w:t>
@@ -260,40 +262,20 @@
     </w:p>
     <w:p>
       <w:r>
-        <w:t>Req</w:t>
-      </w:r>
-      <w:r>
-        <w:t>4</w:t>
-      </w:r>
-      <w:r>
-        <w:t xml:space="preserve">: El programa debe poder </w:t>
-      </w:r>
-      <w:r>
-        <w:t>manipular la carpeta que el usuario desee</w:t>
-      </w:r>
-      <w:r>
-        <w:t>,</w:t>
-      </w:r>
-      <w:r>
-        <w:t xml:space="preserve"> </w:t>
-      </w:r>
-      <w:r>
-        <w:t xml:space="preserve">sin importar que tenga </w:t>
-      </w:r>
-      <w:r>
-        <w:t xml:space="preserve">varias </w:t>
-      </w:r>
-      <w:r>
-        <w:t>subcarpetas. P</w:t>
-      </w:r>
-      <w:r>
-        <w:t>osteriormente organizar las fotos</w:t>
-      </w:r>
-      <w:r>
-        <w:t xml:space="preserve"> </w:t>
-      </w:r>
-      <w:r>
-        <w:t>que tenga</w:t>
+        <w:t>(</w:t>
+      </w:r>
+      <w:proofErr w:type="spellStart"/>
+      <w:r>
+        <w:t>probs</w:t>
+      </w:r>
+      <w:proofErr w:type="spellEnd"/>
+      <w:r>
+        <w:t>)Req5: El programa por ningún motivo debe borrar algún archivo o carpeta.</w:t>
+      </w:r>
+    </w:p>
+    <w:p>
+      <w:r>
+        <w:t>Req5: El programa debe organizar apropiadamente un grupo de fotos según las especificaciones del usuario</w:t>
       </w:r>
       <w:r>
         <w:t>.</w:t>
@@ -301,6 +283,31 @@
     </w:p>
     <w:p>
       <w:r>
+        <w:t>Req6: El programa debe permitir al usuario cambiar el nombre de un archivo</w:t>
+      </w:r>
+      <w:r>
+        <w:t>.</w:t>
+      </w:r>
+    </w:p>
+    <w:p>
+      <w:r>
+        <w:t xml:space="preserve">Req7: </w:t>
+      </w:r>
+      <w:r>
+        <w:t xml:space="preserve">El </w:t>
+      </w:r>
+      <w:r>
+        <w:t xml:space="preserve">programa debe poder comparar 2 carpetas y verificar que fotos se repiten en ellas, esto con el fin de confirmar si la foto tiene </w:t>
+      </w:r>
+      <w:r>
+        <w:t>una copia de seguridad</w:t>
+      </w:r>
+      <w:r>
+        <w:t>.</w:t>
+      </w:r>
+    </w:p>
+    <w:p>
+      <w:r>
         <w:t>(</w:t>
       </w:r>
       <w:proofErr w:type="spellStart"/>
@@ -309,56 +316,7 @@
       </w:r>
       <w:proofErr w:type="spellEnd"/>
       <w:r>
-        <w:t>)Req5: El programa por ningún motivo debe borrar algún archivo o carpeta.</w:t>
-      </w:r>
-    </w:p>
-    <w:p>
-      <w:r>
-        <w:t>Req5: El programa debe organizar apropiadamente un grupo de fotos según las especificaciones del usuario</w:t>
-      </w:r>
-      <w:r>
-        <w:t>.</w:t>
-      </w:r>
-    </w:p>
-    <w:p>
-      <w:r>
-        <w:t>Req6: El programa debe permitir al usuario cambiar el nombre de un archivo</w:t>
-      </w:r>
-      <w:r>
-        <w:t>.</w:t>
-      </w:r>
-    </w:p>
-    <w:p>
-      <w:r>
-        <w:t xml:space="preserve">Req7: </w:t>
-      </w:r>
-      <w:r>
-        <w:t xml:space="preserve">El </w:t>
-      </w:r>
-      <w:r>
-        <w:t xml:space="preserve">programa debe poder comparar 2 carpetas y verificar que fotos se repiten en ellas, esto con el fin de confirmar si la foto tiene </w:t>
-      </w:r>
-      <w:r>
-        <w:t>una copia de seguridad</w:t>
-      </w:r>
-      <w:r>
-        <w:t>.</w:t>
-      </w:r>
-    </w:p>
-    <w:p>
-      <w:r>
-        <w:t>(</w:t>
-      </w:r>
-      <w:proofErr w:type="spellStart"/>
-      <w:r>
-        <w:t>probs</w:t>
-      </w:r>
-      <w:proofErr w:type="spellEnd"/>
-      <w:r>
-        <w:t>)</w:t>
-      </w:r>
-      <w:r>
-        <w:t>Req7: El programa debe tener conjuntos de opciones predeterminadas con el fin de que usuarios no tan profesionales puedan manipular el programa sin problemas.</w:t>
+        <w:t>)Req7: El programa debe tener conjuntos de opciones predeterminadas con el fin de que usuarios no tan profesionales puedan manipular el programa sin problemas.</w:t>
       </w:r>
     </w:p>
     <w:p>
@@ -464,11 +422,9 @@
       <w:r>
         <w:t xml:space="preserve">, que es algo que consideramos complejo dado que, se </w:t>
       </w:r>
-      <w:proofErr w:type="gramStart"/>
-      <w:r>
-        <w:t>tendrá que tener</w:t>
-      </w:r>
-      <w:proofErr w:type="gramEnd"/>
+      <w:r>
+        <w:t>deberá tener</w:t>
+      </w:r>
       <w:r>
         <w:t xml:space="preserve"> </w:t>
       </w:r>
@@ -519,7 +475,7 @@
 </file>
 
 <file path=word/numbering.xml><?xml version="1.0" encoding="utf-8"?>
-<w:numbering xmlns:wpc="http://schemas.microsoft.com/office/word/2010/wordprocessingCanvas" xmlns:cx="http://schemas.microsoft.com/office/drawing/2014/chartex" xmlns:cx1="http://schemas.microsoft.com/office/drawing/2015/9/8/chartex" xmlns:cx2="http://schemas.microsoft.com/office/drawing/2015/10/21/chartex" xmlns:cx3="http://schemas.microsoft.com/office/drawing/2016/5/9/chartex" xmlns:cx4="http://schemas.microsoft.com/office/drawing/2016/5/10/chartex" xmlns:cx5="http://schemas.microsoft.com/office/drawing/2016/5/11/chartex" xmlns:cx6="http://schemas.microsoft.com/office/drawing/2016/5/12/chartex" xmlns:cx7="http://schemas.microsoft.com/office/drawing/2016/5/13/chartex" xmlns:cx8="http://schemas.microsoft.com/office/drawing/2016/5/14/chartex" xmlns:mc="http://schemas.openxmlformats.org/markup-compatibility/2006" xmlns:aink="http://schemas.microsoft.com/office/drawing/2016/ink" xmlns:am3d="http://schemas.microsoft.com/office/drawing/2017/model3d" xmlns:o="urn:schemas-microsoft-com:office:office" xmlns:r="http://schemas.openxmlformats.org/officeDocument/2006/relationships" xmlns:m="http://schemas.openxmlformats.org/officeDocument/2006/math" xmlns:v="urn:schemas-microsoft-com:vml" xmlns:wp14="http://schemas.microsoft.com/office/word/2010/wordprocessingDrawing" xmlns:wp="http://schemas.openxmlformats.org/drawingml/2006/wordprocessingDrawing" xmlns:w10="urn:schemas-microsoft-com:office:word" xmlns:w="http://schemas.openxmlformats.org/wordprocessingml/2006/main" xmlns:w14="http://schemas.microsoft.com/office/word/2010/wordml" xmlns:w15="http://schemas.microsoft.com/office/word/2012/wordml" xmlns:w16cex="http://schemas.microsoft.com/office/word/2018/wordml/cex" xmlns:w16cid="http://schemas.microsoft.com/office/word/2016/wordml/cid" xmlns:w16="http://schemas.microsoft.com/office/word/2018/wordml" xmlns:w16se="http://schemas.microsoft.com/office/word/2015/wordml/symex" xmlns:wpg="http://schemas.microsoft.com/office/word/2010/wordprocessingGroup" xmlns:wpi="http://schemas.microsoft.com/office/word/2010/wordprocessingInk" xmlns:wne="http://schemas.microsoft.com/office/word/2006/wordml" xmlns:wps="http://schemas.microsoft.com/office/word/2010/wordprocessingShape" mc:Ignorable="w14 w15 w16se w16cid w16 w16cex wp14">
+<w:numbering xmlns:wpc="http://schemas.microsoft.com/office/word/2010/wordprocessingCanvas" xmlns:cx="http://schemas.microsoft.com/office/drawing/2014/chartex" xmlns:cx1="http://schemas.microsoft.com/office/drawing/2015/9/8/chartex" xmlns:cx2="http://schemas.microsoft.com/office/drawing/2015/10/21/chartex" xmlns:cx3="http://schemas.microsoft.com/office/drawing/2016/5/9/chartex" xmlns:cx4="http://schemas.microsoft.com/office/drawing/2016/5/10/chartex" xmlns:cx5="http://schemas.microsoft.com/office/drawing/2016/5/11/chartex" xmlns:cx6="http://schemas.microsoft.com/office/drawing/2016/5/12/chartex" xmlns:cx7="http://schemas.microsoft.com/office/drawing/2016/5/13/chartex" xmlns:cx8="http://schemas.microsoft.com/office/drawing/2016/5/14/chartex" xmlns:mc="http://schemas.openxmlformats.org/markup-compatibility/2006" xmlns:aink="http://schemas.microsoft.com/office/drawing/2016/ink" xmlns:am3d="http://schemas.microsoft.com/office/drawing/2017/model3d" xmlns:o="urn:schemas-microsoft-com:office:office" xmlns:r="http://schemas.openxmlformats.org/officeDocument/2006/relationships" xmlns:m="http://schemas.openxmlformats.org/officeDocument/2006/math" xmlns:v="urn:schemas-microsoft-com:vml" xmlns:wp14="http://schemas.microsoft.com/office/word/2010/wordprocessingDrawing" xmlns:wp="http://schemas.openxmlformats.org/drawingml/2006/wordprocessingDrawing" xmlns:w10="urn:schemas-microsoft-com:office:word" xmlns:w="http://schemas.openxmlformats.org/wordprocessingml/2006/main" xmlns:w14="http://schemas.microsoft.com/office/word/2010/wordml" xmlns:w15="http://schemas.microsoft.com/office/word/2012/wordml" xmlns:w16cex="http://schemas.microsoft.com/office/word/2018/wordml/cex" xmlns:w16cid="http://schemas.microsoft.com/office/word/2016/wordml/cid" xmlns:w16="http://schemas.microsoft.com/office/word/2018/wordml" xmlns:w16sdtdh="http://schemas.microsoft.com/office/word/2020/wordml/sdtdatahash" xmlns:w16se="http://schemas.microsoft.com/office/word/2015/wordml/symex" xmlns:wpg="http://schemas.microsoft.com/office/word/2010/wordprocessingGroup" xmlns:wpi="http://schemas.microsoft.com/office/word/2010/wordprocessingInk" xmlns:wne="http://schemas.microsoft.com/office/word/2006/wordml" xmlns:wps="http://schemas.microsoft.com/office/word/2010/wordprocessingShape" mc:Ignorable="w14 w15 w16se w16cid w16 w16cex w16sdtdh wp14">
   <w:abstractNum w:abstractNumId="0" w15:restartNumberingAfterBreak="0">
     <w:nsid w:val="709E2F2C"/>
     <w:multiLevelType w:val="hybridMultilevel"/>
@@ -640,7 +596,7 @@
 </file>
 
 <file path=word/styles.xml><?xml version="1.0" encoding="utf-8"?>
-<w:styles xmlns:mc="http://schemas.openxmlformats.org/markup-compatibility/2006" xmlns:r="http://schemas.openxmlformats.org/officeDocument/2006/relationships" xmlns:w="http://schemas.openxmlformats.org/wordprocessingml/2006/main" xmlns:w14="http://schemas.microsoft.com/office/word/2010/wordml" xmlns:w15="http://schemas.microsoft.com/office/word/2012/wordml" xmlns:w16cex="http://schemas.microsoft.com/office/word/2018/wordml/cex" xmlns:w16cid="http://schemas.microsoft.com/office/word/2016/wordml/cid" xmlns:w16="http://schemas.microsoft.com/office/word/2018/wordml" xmlns:w16se="http://schemas.microsoft.com/office/word/2015/wordml/symex" mc:Ignorable="w14 w15 w16se w16cid w16 w16cex">
+<w:styles xmlns:mc="http://schemas.openxmlformats.org/markup-compatibility/2006" xmlns:r="http://schemas.openxmlformats.org/officeDocument/2006/relationships" xmlns:w="http://schemas.openxmlformats.org/wordprocessingml/2006/main" xmlns:w14="http://schemas.microsoft.com/office/word/2010/wordml" xmlns:w15="http://schemas.microsoft.com/office/word/2012/wordml" xmlns:w16cex="http://schemas.microsoft.com/office/word/2018/wordml/cex" xmlns:w16cid="http://schemas.microsoft.com/office/word/2016/wordml/cid" xmlns:w16="http://schemas.microsoft.com/office/word/2018/wordml" xmlns:w16sdtdh="http://schemas.microsoft.com/office/word/2020/wordml/sdtdatahash" xmlns:w16se="http://schemas.microsoft.com/office/word/2015/wordml/symex" mc:Ignorable="w14 w15 w16se w16cid w16 w16cex w16sdtdh">
   <w:docDefaults>
     <w:rPrDefault>
       <w:rPr>

</xml_diff>

<commit_message>
Se trabajo en el enunciado
</commit_message>
<xml_diff>
--- a/doc/Documentación.docx
+++ b/doc/Documentación.docx
@@ -54,13 +54,6 @@
     </w:p>
     <w:p>
       <w:pPr>
-        <w:rPr>
-          <w:lang w:val="es-MX"/>
-        </w:rPr>
-      </w:pPr>
-    </w:p>
-    <w:p>
-      <w:pPr>
         <w:pStyle w:val="Ttulo"/>
         <w:rPr>
           <w:lang w:val="es-MX"/>
@@ -127,13 +120,37 @@
         <w:rPr>
           <w:lang w:val="es-MX"/>
         </w:rPr>
-        <w:t xml:space="preserve"> una carpeta con todas las fotos, esta puede contener subcarpetas</w:t>
-      </w:r>
-      <w:r>
-        <w:rPr>
-          <w:lang w:val="es-MX"/>
-        </w:rPr>
-        <w:t>. E</w:t>
+        <w:t xml:space="preserve"> una carpeta con todas </w:t>
+      </w:r>
+      <w:r>
+        <w:rPr>
+          <w:lang w:val="es-MX"/>
+        </w:rPr>
+        <w:t xml:space="preserve">sus </w:t>
+      </w:r>
+      <w:r>
+        <w:rPr>
+          <w:lang w:val="es-MX"/>
+        </w:rPr>
+        <w:t>fotos, esta puede contener subcarpetas</w:t>
+      </w:r>
+      <w:r>
+        <w:rPr>
+          <w:lang w:val="es-MX"/>
+        </w:rPr>
+        <w:t>;</w:t>
+      </w:r>
+      <w:r>
+        <w:rPr>
+          <w:lang w:val="es-MX"/>
+        </w:rPr>
+        <w:t xml:space="preserve"> </w:t>
+      </w:r>
+      <w:r>
+        <w:rPr>
+          <w:lang w:val="es-MX"/>
+        </w:rPr>
+        <w:t>e</w:t>
       </w:r>
       <w:r>
         <w:rPr>
@@ -157,19 +174,155 @@
         <w:rPr>
           <w:lang w:val="es-MX"/>
         </w:rPr>
-        <w:t>, ya sea por fecha, tamaño, tipo, nombre, etc. Además, pued</w:t>
-      </w:r>
-      <w:r>
-        <w:rPr>
-          <w:lang w:val="es-MX"/>
-        </w:rPr>
-        <w:t>e</w:t>
-      </w:r>
-      <w:r>
-        <w:rPr>
-          <w:lang w:val="es-MX"/>
-        </w:rPr>
-        <w:t xml:space="preserve"> detectar archivos duplicados, para ahorrar más tiempo. Finalmente, que por lo menos imprima un archivo CVS con toda esta información, pero nos gustaría que el programa puede crear una carpeta en el escritorio del usuario con todo organizado. </w:t>
+        <w:t xml:space="preserve">, ya sea por fecha, tamaño, tipo, nombre, etc. </w:t>
+      </w:r>
+      <w:r>
+        <w:rPr>
+          <w:lang w:val="es-MX"/>
+        </w:rPr>
+        <w:t>Adem</w:t>
+      </w:r>
+      <w:r>
+        <w:rPr>
+          <w:lang w:val="es-MX"/>
+        </w:rPr>
+        <w:t xml:space="preserve">ás, algunas </w:t>
+      </w:r>
+      <w:r>
+        <w:rPr>
+          <w:lang w:val="es-MX"/>
+        </w:rPr>
+        <w:t>imágenes</w:t>
+      </w:r>
+      <w:r>
+        <w:rPr>
+          <w:lang w:val="es-MX"/>
+        </w:rPr>
+        <w:t xml:space="preserve"> vienen con la </w:t>
+      </w:r>
+      <w:r>
+        <w:rPr>
+          <w:lang w:val="es-MX"/>
+        </w:rPr>
+        <w:t>información</w:t>
+      </w:r>
+      <w:r>
+        <w:rPr>
+          <w:lang w:val="es-MX"/>
+        </w:rPr>
+        <w:t xml:space="preserve"> de con cual cámara fueron tomadas</w:t>
+      </w:r>
+      <w:r>
+        <w:rPr>
+          <w:lang w:val="es-MX"/>
+        </w:rPr>
+        <w:t xml:space="preserve">, este podría ser otra forma de organización, el problema, es que todas vienen con dicha información. </w:t>
+      </w:r>
+    </w:p>
+    <w:p>
+      <w:pPr>
+        <w:rPr>
+          <w:lang w:val="es-MX"/>
+        </w:rPr>
+      </w:pPr>
+      <w:r>
+        <w:rPr>
+          <w:lang w:val="es-MX"/>
+        </w:rPr>
+        <w:t xml:space="preserve">Otra función del </w:t>
+      </w:r>
+      <w:r>
+        <w:rPr>
+          <w:lang w:val="es-MX"/>
+        </w:rPr>
+        <w:t>programa seria la de detectar cuales archivos tiene back</w:t>
+      </w:r>
+      <w:r>
+        <w:rPr>
+          <w:lang w:val="es-MX"/>
+        </w:rPr>
+        <w:t xml:space="preserve"> u</w:t>
+      </w:r>
+      <w:r>
+        <w:rPr>
+          <w:lang w:val="es-MX"/>
+        </w:rPr>
+        <w:t xml:space="preserve">p, el usuario daría dos carpetas </w:t>
+      </w:r>
+      <w:r>
+        <w:rPr>
+          <w:lang w:val="es-MX"/>
+        </w:rPr>
+        <w:t>diferentes, y el programa revisaría cuales archivos existen en amb</w:t>
+      </w:r>
+      <w:r>
+        <w:rPr>
+          <w:lang w:val="es-MX"/>
+        </w:rPr>
+        <w:t xml:space="preserve">as carpetas, dichas imágenes serán las que tienen back up, de esta manera el usuario sabrá </w:t>
+      </w:r>
+      <w:r>
+        <w:rPr>
+          <w:lang w:val="es-MX"/>
+        </w:rPr>
+        <w:t>de que imágenes deberia hacer back up.</w:t>
+      </w:r>
+    </w:p>
+    <w:p>
+      <w:pPr>
+        <w:rPr>
+          <w:lang w:val="es-MX"/>
+        </w:rPr>
+      </w:pPr>
+      <w:r>
+        <w:rPr>
+          <w:lang w:val="es-MX"/>
+        </w:rPr>
+        <w:t xml:space="preserve">La modificación de </w:t>
+      </w:r>
+      <w:r>
+        <w:rPr>
+          <w:lang w:val="es-MX"/>
+        </w:rPr>
+        <w:t xml:space="preserve">archivos tambien estará disponible </w:t>
+      </w:r>
+      <w:r>
+        <w:rPr>
+          <w:lang w:val="es-MX"/>
+        </w:rPr>
+        <w:t>desde el programa para cambiar nombre o agregarle cámara</w:t>
+      </w:r>
+      <w:r>
+        <w:rPr>
+          <w:lang w:val="es-MX"/>
+        </w:rPr>
+        <w:t>.</w:t>
+      </w:r>
+    </w:p>
+    <w:p>
+      <w:pPr>
+        <w:rPr>
+          <w:lang w:val="es-MX"/>
+        </w:rPr>
+      </w:pPr>
+      <w:r>
+        <w:rPr>
+          <w:lang w:val="es-MX"/>
+        </w:rPr>
+        <w:t>El programa debe poder guardar la ultima carpeta con la que el usuario trabajo para acceder a esta fácilmente.</w:t>
+      </w:r>
+    </w:p>
+    <w:p>
+      <w:pPr>
+        <w:rPr>
+          <w:lang w:val="es-MX"/>
+        </w:rPr>
+      </w:pPr>
+      <w:r>
+        <w:rPr>
+          <w:lang w:val="es-MX"/>
+        </w:rPr>
+        <w:t xml:space="preserve">Finalmente, que por lo menos imprima un archivo CVS con toda esta información, pero nos gustaría que el programa puede crear una carpeta en el escritorio del usuario con todo organizado. </w:t>
       </w:r>
     </w:p>
     <w:p>
@@ -223,15 +376,7 @@
     </w:p>
     <w:p>
       <w:r>
-        <w:t>(</w:t>
-      </w:r>
-      <w:proofErr w:type="spellStart"/>
-      <w:r>
-        <w:t>probs</w:t>
-      </w:r>
-      <w:proofErr w:type="spellEnd"/>
-      <w:r>
-        <w:t>)Req3: El programa debe poder estar en la capacidad de organizar las fotos por cámara.</w:t>
+        <w:t>(probs)Req3: El programa debe poder estar en la capacidad de organizar las fotos por cámara.</w:t>
       </w:r>
     </w:p>
     <w:p>
@@ -262,19 +407,12 @@
     </w:p>
     <w:p>
       <w:r>
-        <w:t>(</w:t>
-      </w:r>
-      <w:proofErr w:type="spellStart"/>
-      <w:r>
-        <w:t>probs</w:t>
-      </w:r>
-      <w:proofErr w:type="spellEnd"/>
-      <w:r>
-        <w:t>)Req5: El programa por ningún motivo debe borrar algún archivo o carpeta.</w:t>
-      </w:r>
-    </w:p>
-    <w:p>
-      <w:r>
+        <w:t>(probs)Req5: El programa por ningún motivo debe borrar algún archivo o carpeta.</w:t>
+      </w:r>
+    </w:p>
+    <w:p>
+      <w:r>
+        <w:lastRenderedPageBreak/>
         <w:t>Req5: El programa debe organizar apropiadamente un grupo de fotos según las especificaciones del usuario</w:t>
       </w:r>
       <w:r>
@@ -308,15 +446,7 @@
     </w:p>
     <w:p>
       <w:r>
-        <w:t>(</w:t>
-      </w:r>
-      <w:proofErr w:type="spellStart"/>
-      <w:r>
-        <w:t>probs</w:t>
-      </w:r>
-      <w:proofErr w:type="spellEnd"/>
-      <w:r>
-        <w:t>)Req7: El programa debe tener conjuntos de opciones predeterminadas con el fin de que usuarios no tan profesionales puedan manipular el programa sin problemas.</w:t>
+        <w:t>(probs)Req7: El programa debe tener conjuntos de opciones predeterminadas con el fin de que usuarios no tan profesionales puedan manipular el programa sin problemas.</w:t>
       </w:r>
     </w:p>
     <w:p>
@@ -331,7 +461,6 @@
         </w:rPr>
       </w:pPr>
       <w:r>
-        <w:lastRenderedPageBreak/>
         <w:t>Req9: El programa usa persistencia.</w:t>
       </w:r>
     </w:p>
@@ -397,48 +526,52 @@
         <w:t>,</w:t>
       </w:r>
       <w:r>
+        <w:t xml:space="preserve"> javafx</w:t>
+      </w:r>
+      <w:r>
+        <w:t xml:space="preserve"> e información </w:t>
+      </w:r>
+      <w:r>
+        <w:t xml:space="preserve">persistente. </w:t>
+      </w:r>
+      <w:r>
+        <w:t xml:space="preserve">Además, se </w:t>
+      </w:r>
+      <w:r>
+        <w:t>trabajará</w:t>
+      </w:r>
+      <w:r>
+        <w:t xml:space="preserve"> mucho con documentos</w:t>
+      </w:r>
+      <w:r>
+        <w:t xml:space="preserve">, que es algo que consideramos complejo dado que, se </w:t>
+      </w:r>
+      <w:r>
+        <w:t>deberá tener</w:t>
+      </w:r>
+      <w:r>
         <w:t xml:space="preserve"> </w:t>
       </w:r>
-      <w:proofErr w:type="spellStart"/>
-      <w:r>
-        <w:t>javafx</w:t>
-      </w:r>
-      <w:proofErr w:type="spellEnd"/>
-      <w:r>
-        <w:t xml:space="preserve"> e información </w:t>
-      </w:r>
-      <w:r>
-        <w:t xml:space="preserve">persistente. </w:t>
-      </w:r>
-      <w:r>
-        <w:t xml:space="preserve">Además, se </w:t>
-      </w:r>
-      <w:r>
-        <w:t>trabajará</w:t>
-      </w:r>
-      <w:r>
-        <w:t xml:space="preserve"> mucho con documentos</w:t>
-      </w:r>
-      <w:r>
-        <w:t xml:space="preserve">, que es algo que consideramos complejo dado que, se </w:t>
-      </w:r>
-      <w:r>
-        <w:t>deberá tener</w:t>
+      <w:r>
+        <w:t xml:space="preserve">una gran cantidad de imágenes y todos sus datos, para que el </w:t>
+      </w:r>
+      <w:r>
+        <w:t xml:space="preserve">usuario pueda conseguir </w:t>
+      </w:r>
+      <w:r>
+        <w:t xml:space="preserve">la organización que </w:t>
+      </w:r>
+      <w:r>
+        <w:t>él quiere.</w:t>
+      </w:r>
+      <w:r>
+        <w:t xml:space="preserve"> Además, no tenemos mucha experiencia con </w:t>
+      </w:r>
+      <w:r>
+        <w:t>el lector de documentos</w:t>
       </w:r>
       <w:r>
         <w:t xml:space="preserve"> </w:t>
-      </w:r>
-      <w:r>
-        <w:t xml:space="preserve">una gran cantidad de imágenes y todos sus datos, para que el </w:t>
-      </w:r>
-      <w:r>
-        <w:t xml:space="preserve">usuario pueda conseguir </w:t>
-      </w:r>
-      <w:r>
-        <w:t xml:space="preserve">la organización que </w:t>
-      </w:r>
-      <w:r>
-        <w:t xml:space="preserve">él quiere. </w:t>
       </w:r>
     </w:p>
     <w:p/>
@@ -447,21 +580,9 @@
     <w:p>
       <w:pPr>
         <w:pStyle w:val="Ttulo"/>
-        <w:rPr>
-          <w:lang w:val="en-US"/>
-        </w:rPr>
-      </w:pPr>
-      <w:r>
-        <w:rPr>
-          <w:lang w:val="en-US"/>
-        </w:rPr>
-        <w:t xml:space="preserve">Sketches, </w:t>
-      </w:r>
-      <w:r>
-        <w:rPr>
-          <w:lang w:val="en-US"/>
-        </w:rPr>
-        <w:t>Mockups ó Wireframe</w:t>
+      </w:pPr>
+      <w:r>
+        <w:t>Sketches, Mockups ó Wireframe</w:t>
       </w:r>
     </w:p>
     <w:sectPr>

</xml_diff>

<commit_message>
se trabajo en el digrama de clases
</commit_message>
<xml_diff>
--- a/doc/Documentación.docx
+++ b/doc/Documentación.docx
@@ -74,13 +74,31 @@
           <w:lang w:val="es-MX"/>
         </w:rPr>
       </w:pPr>
+      <w:proofErr w:type="spellStart"/>
       <w:r>
         <w:rPr>
           <w:u w:val="single"/>
           <w:lang w:val="es-MX"/>
         </w:rPr>
-        <w:t>Photo Organizer</w:t>
-      </w:r>
+        <w:t>Photo</w:t>
+      </w:r>
+      <w:proofErr w:type="spellEnd"/>
+      <w:r>
+        <w:rPr>
+          <w:u w:val="single"/>
+          <w:lang w:val="es-MX"/>
+        </w:rPr>
+        <w:t xml:space="preserve"> </w:t>
+      </w:r>
+      <w:proofErr w:type="spellStart"/>
+      <w:r>
+        <w:rPr>
+          <w:u w:val="single"/>
+          <w:lang w:val="es-MX"/>
+        </w:rPr>
+        <w:t>Organizer</w:t>
+      </w:r>
+      <w:proofErr w:type="spellEnd"/>
     </w:p>
     <w:p>
       <w:pPr>
@@ -495,24 +513,12 @@
     </w:p>
     <w:p>
       <w:r>
-        <w:t>Req</w:t>
-      </w:r>
-      <w:r>
-        <w:t>11</w:t>
-      </w:r>
-      <w:r>
-        <w:t>: El programa debe poder estar en la capacidad de organizar las fotos por cámara.</w:t>
-      </w:r>
-    </w:p>
-    <w:p>
-      <w:r>
-        <w:t>Req</w:t>
-      </w:r>
-      <w:r>
-        <w:t>12</w:t>
-      </w:r>
-      <w:r>
-        <w:t>: El programa por ningún motivo debe borrar algún archivo o carpeta.</w:t>
+        <w:t>Req11: El programa debe poder estar en la capacidad de organizar las fotos por cámara.</w:t>
+      </w:r>
+    </w:p>
+    <w:p>
+      <w:r>
+        <w:t>Req12: El programa por ningún motivo debe borrar algún archivo o carpeta.</w:t>
       </w:r>
     </w:p>
     <w:p>
@@ -563,8 +569,13 @@
         <w:t>,</w:t>
       </w:r>
       <w:r>
-        <w:t xml:space="preserve"> javafx</w:t>
-      </w:r>
+        <w:t xml:space="preserve"> </w:t>
+      </w:r>
+      <w:proofErr w:type="spellStart"/>
+      <w:r>
+        <w:t>javafx</w:t>
+      </w:r>
+      <w:proofErr w:type="spellEnd"/>
       <w:r>
         <w:t xml:space="preserve"> e información </w:t>
       </w:r>
@@ -619,12 +630,28 @@
         <w:pStyle w:val="Ttulo"/>
       </w:pPr>
       <w:r>
-        <w:t>Sketches, Mockups ó Wireframe</w:t>
-      </w:r>
+        <w:t xml:space="preserve">Sketches, Mockups </w:t>
+      </w:r>
+      <w:proofErr w:type="spellStart"/>
+      <w:r>
+        <w:t>ó</w:t>
+      </w:r>
+      <w:proofErr w:type="spellEnd"/>
+      <w:r>
+        <w:t xml:space="preserve"> </w:t>
+      </w:r>
+      <w:proofErr w:type="spellStart"/>
+      <w:r>
+        <w:t>Wireframe</w:t>
+      </w:r>
+      <w:proofErr w:type="spellEnd"/>
     </w:p>
     <w:p/>
     <w:p>
       <w:r>
+        <w:rPr>
+          <w:noProof/>
+        </w:rPr>
         <w:lastRenderedPageBreak/>
         <w:drawing>
           <wp:inline distT="0" distB="0" distL="0" distR="0" wp14:anchorId="6286AD26" wp14:editId="78499ADB">
@@ -665,6 +692,9 @@
     </w:p>
     <w:p>
       <w:r>
+        <w:rPr>
+          <w:noProof/>
+        </w:rPr>
         <w:drawing>
           <wp:inline distT="0" distB="0" distL="0" distR="0" wp14:anchorId="131DBE35" wp14:editId="67127A3F">
             <wp:extent cx="5612130" cy="3255010"/>
@@ -704,6 +734,9 @@
     </w:p>
     <w:p>
       <w:r>
+        <w:rPr>
+          <w:noProof/>
+        </w:rPr>
         <w:lastRenderedPageBreak/>
         <w:drawing>
           <wp:inline distT="0" distB="0" distL="0" distR="0" wp14:anchorId="19DCA66D" wp14:editId="40E97618">
@@ -742,6 +775,81 @@
         </w:drawing>
       </w:r>
     </w:p>
+    <w:p/>
+    <w:p>
+      <w:pPr>
+        <w:pStyle w:val="Ttulo"/>
+      </w:pPr>
+      <w:r>
+        <w:t xml:space="preserve">Requerimientos </w:t>
+      </w:r>
+      <w:r>
+        <w:t>no funcionales</w:t>
+      </w:r>
+    </w:p>
+    <w:p/>
+    <w:p>
+      <w:r>
+        <w:t>Req1:</w:t>
+      </w:r>
+      <w:r>
+        <w:t xml:space="preserve"> La</w:t>
+      </w:r>
+      <w:r>
+        <w:t xml:space="preserve"> interfaz gráfica debe ser fácil de navegar</w:t>
+      </w:r>
+    </w:p>
+    <w:p>
+      <w:r>
+        <w:t>Req2: La interfaz grafica no debe congelarse en ningún momento</w:t>
+      </w:r>
+    </w:p>
+    <w:p>
+      <w:r>
+        <w:t>Req3:</w:t>
+      </w:r>
+      <w:r>
+        <w:t xml:space="preserve"> </w:t>
+      </w:r>
+      <w:r>
+        <w:t>El programa fina</w:t>
+      </w:r>
+      <w:r>
+        <w:t xml:space="preserve">liza correctamente </w:t>
+      </w:r>
+    </w:p>
+    <w:p>
+      <w:r>
+        <w:t>Req4:</w:t>
+      </w:r>
+      <w:r>
+        <w:t xml:space="preserve"> El programa hace saber al usuario cuando está procesando algo</w:t>
+      </w:r>
+    </w:p>
+    <w:p>
+      <w:r>
+        <w:t>Req5:</w:t>
+      </w:r>
+    </w:p>
+    <w:p/>
+    <w:p/>
+    <w:p/>
+    <w:p/>
+    <w:p/>
+    <w:p/>
+    <w:p/>
+    <w:p>
+      <w:pPr>
+        <w:pStyle w:val="Ttulo"/>
+      </w:pPr>
+      <w:r>
+        <w:lastRenderedPageBreak/>
+        <w:t xml:space="preserve">Pruebas unitarias </w:t>
+      </w:r>
+    </w:p>
+    <w:p/>
+    <w:p/>
+    <w:p/>
     <w:sectPr>
       <w:pgSz w:w="12240" w:h="15840"/>
       <w:pgMar w:top="1417" w:right="1701" w:bottom="1417" w:left="1701" w:header="708" w:footer="708" w:gutter="0"/>

</xml_diff>

<commit_message>
Se añadio pdf del diagrama de clases
</commit_message>
<xml_diff>
--- a/doc/Documentación.docx
+++ b/doc/Documentación.docx
@@ -74,13 +74,31 @@
           <w:lang w:val="es-MX"/>
         </w:rPr>
       </w:pPr>
+      <w:proofErr w:type="spellStart"/>
       <w:r>
         <w:rPr>
           <w:u w:val="single"/>
           <w:lang w:val="es-MX"/>
         </w:rPr>
-        <w:t>Photo Organizer</w:t>
-      </w:r>
+        <w:t>Photo</w:t>
+      </w:r>
+      <w:proofErr w:type="spellEnd"/>
+      <w:r>
+        <w:rPr>
+          <w:u w:val="single"/>
+          <w:lang w:val="es-MX"/>
+        </w:rPr>
+        <w:t xml:space="preserve"> </w:t>
+      </w:r>
+      <w:proofErr w:type="spellStart"/>
+      <w:r>
+        <w:rPr>
+          <w:u w:val="single"/>
+          <w:lang w:val="es-MX"/>
+        </w:rPr>
+        <w:t>Organizer</w:t>
+      </w:r>
+      <w:proofErr w:type="spellEnd"/>
     </w:p>
     <w:p>
       <w:pPr>
@@ -578,8 +596,13 @@
         <w:t>,</w:t>
       </w:r>
       <w:r>
-        <w:t xml:space="preserve"> javafx</w:t>
-      </w:r>
+        <w:t xml:space="preserve"> </w:t>
+      </w:r>
+      <w:proofErr w:type="spellStart"/>
+      <w:r>
+        <w:t>javafx</w:t>
+      </w:r>
+      <w:proofErr w:type="spellEnd"/>
       <w:r>
         <w:t xml:space="preserve"> e información </w:t>
       </w:r>
@@ -646,8 +669,21 @@
         <w:pStyle w:val="Ttulo"/>
       </w:pPr>
       <w:r>
-        <w:t>Sketches, Mockups ó Wireframe</w:t>
-      </w:r>
+        <w:t xml:space="preserve">Sketches, Mockups </w:t>
+      </w:r>
+      <w:proofErr w:type="spellStart"/>
+      <w:r>
+        <w:t>ó</w:t>
+      </w:r>
+      <w:proofErr w:type="spellEnd"/>
+      <w:r>
+        <w:t xml:space="preserve"> </w:t>
+      </w:r>
+      <w:proofErr w:type="spellStart"/>
+      <w:r>
+        <w:t>Wireframe</w:t>
+      </w:r>
+      <w:proofErr w:type="spellEnd"/>
     </w:p>
     <w:p/>
     <w:p>
@@ -807,7 +843,13 @@
     <w:p>
       <w:r>
         <w:lastRenderedPageBreak/>
-        <w:t>Req2: La interfaz grafica no debe congelarse en ningún momento</w:t>
+        <w:t xml:space="preserve">Req2: La interfaz </w:t>
+      </w:r>
+      <w:r>
+        <w:t>gráfica</w:t>
+      </w:r>
+      <w:r>
+        <w:t xml:space="preserve"> no debe congelarse en ningún momento</w:t>
       </w:r>
       <w:r>
         <w:t>.</w:t>

</xml_diff>

<commit_message>
Se termino el video
</commit_message>
<xml_diff>
--- a/doc/Documentación.docx
+++ b/doc/Documentación.docx
@@ -74,13 +74,31 @@
           <w:lang w:val="es-MX"/>
         </w:rPr>
       </w:pPr>
+      <w:proofErr w:type="spellStart"/>
       <w:r>
         <w:rPr>
           <w:u w:val="single"/>
           <w:lang w:val="es-MX"/>
         </w:rPr>
-        <w:t>Photo Organizer</w:t>
-      </w:r>
+        <w:t>Photo</w:t>
+      </w:r>
+      <w:proofErr w:type="spellEnd"/>
+      <w:r>
+        <w:rPr>
+          <w:u w:val="single"/>
+          <w:lang w:val="es-MX"/>
+        </w:rPr>
+        <w:t xml:space="preserve"> </w:t>
+      </w:r>
+      <w:proofErr w:type="spellStart"/>
+      <w:r>
+        <w:rPr>
+          <w:u w:val="single"/>
+          <w:lang w:val="es-MX"/>
+        </w:rPr>
+        <w:t>Organizer</w:t>
+      </w:r>
+      <w:proofErr w:type="spellEnd"/>
     </w:p>
     <w:p>
       <w:pPr>
@@ -188,7 +206,21 @@
         <w:rPr>
           <w:lang w:val="es-MX"/>
         </w:rPr>
-        <w:t xml:space="preserve"> Se puede exportar un archivo csv con las fotos organizadas.</w:t>
+        <w:t xml:space="preserve"> Se puede exportar un archivo </w:t>
+      </w:r>
+      <w:proofErr w:type="spellStart"/>
+      <w:r>
+        <w:rPr>
+          <w:lang w:val="es-MX"/>
+        </w:rPr>
+        <w:t>csv</w:t>
+      </w:r>
+      <w:proofErr w:type="spellEnd"/>
+      <w:r>
+        <w:rPr>
+          <w:lang w:val="es-MX"/>
+        </w:rPr>
+        <w:t xml:space="preserve"> con las fotos organizadas.</w:t>
       </w:r>
     </w:p>
     <w:p>
@@ -303,16 +335,23 @@
     </w:p>
     <w:p>
       <w:r>
+        <w:t>Req4: El programa debe poder estar en la capacidad de organizar las fotos por tamaño.</w:t>
+      </w:r>
+    </w:p>
+    <w:p>
+      <w:r>
+        <w:t>Req5: El programa debe poder estar en la capacidad de organizar las fotos por resolución.</w:t>
+      </w:r>
+    </w:p>
+    <w:p>
+      <w:r>
         <w:t>Req</w:t>
       </w:r>
       <w:r>
-        <w:t>4</w:t>
-      </w:r>
-      <w:r>
-        <w:t xml:space="preserve">: El programa debe poder estar en la capacidad de organizar las fotos por </w:t>
-      </w:r>
-      <w:r>
-        <w:t>tamaño</w:t>
+        <w:t>6</w:t>
+      </w:r>
+      <w:r>
+        <w:t>: El programa debe organizar apropiadamente un grupo de fotos según las especificaciones del usuario</w:t>
       </w:r>
       <w:r>
         <w:t>.</w:t>
@@ -323,13 +362,38 @@
         <w:t>Req</w:t>
       </w:r>
       <w:r>
-        <w:t>5</w:t>
-      </w:r>
-      <w:r>
-        <w:t xml:space="preserve">: El programa debe poder estar en la capacidad de organizar las fotos por </w:t>
-      </w:r>
-      <w:r>
-        <w:t>resolución</w:t>
+        <w:t>7</w:t>
+      </w:r>
+      <w:r>
+        <w:t xml:space="preserve">: El programa debe permitir </w:t>
+      </w:r>
+      <w:r>
+        <w:t>crear usuarios con nombre, contraseña y un código generado automáticamente de 5 dígitos.</w:t>
+      </w:r>
+    </w:p>
+    <w:p>
+      <w:r>
+        <w:t>Req8: El programa debe permitir iniciar sesión con el usuario correspondiente.</w:t>
+      </w:r>
+    </w:p>
+    <w:p>
+      <w:r>
+        <w:t>Req</w:t>
+      </w:r>
+      <w:r>
+        <w:t>9</w:t>
+      </w:r>
+      <w:r>
+        <w:t xml:space="preserve">: </w:t>
+      </w:r>
+      <w:r>
+        <w:t xml:space="preserve">El </w:t>
+      </w:r>
+      <w:r>
+        <w:t xml:space="preserve">programa debe </w:t>
+      </w:r>
+      <w:r>
+        <w:t>permitir al usuario buscar un usuario por el código</w:t>
       </w:r>
       <w:r>
         <w:t>.</w:t>
@@ -340,75 +404,10 @@
         <w:t>Req</w:t>
       </w:r>
       <w:r>
-        <w:t>6</w:t>
-      </w:r>
-      <w:r>
-        <w:t>: El programa debe organizar apropiadamente un grupo de fotos según las especificaciones del usuario</w:t>
-      </w:r>
-      <w:r>
-        <w:t>.</w:t>
-      </w:r>
-    </w:p>
-    <w:p>
-      <w:r>
-        <w:t>Req</w:t>
-      </w:r>
-      <w:r>
-        <w:t>7</w:t>
-      </w:r>
-      <w:r>
-        <w:t xml:space="preserve">: El programa debe permitir </w:t>
-      </w:r>
-      <w:r>
-        <w:t>crear usuarios con nombre, contraseña y un código generado automáticamente de 5 dígitos.</w:t>
-      </w:r>
-    </w:p>
-    <w:p>
-      <w:r>
-        <w:t>Req</w:t>
-      </w:r>
-      <w:r>
-        <w:t>8</w:t>
-      </w:r>
-      <w:r>
-        <w:t>: El programa debe permitir iniciar sesión con el usuario correspondiente.</w:t>
-      </w:r>
-    </w:p>
-    <w:p>
-      <w:r>
-        <w:t>Req</w:t>
-      </w:r>
-      <w:r>
-        <w:t>9</w:t>
-      </w:r>
-      <w:r>
-        <w:t xml:space="preserve">: </w:t>
-      </w:r>
-      <w:r>
-        <w:t xml:space="preserve">El </w:t>
-      </w:r>
-      <w:r>
-        <w:t xml:space="preserve">programa debe </w:t>
-      </w:r>
-      <w:r>
-        <w:t>permitir al usuario buscar un usuario por el código</w:t>
-      </w:r>
-      <w:r>
-        <w:t>.</w:t>
-      </w:r>
-    </w:p>
-    <w:p>
-      <w:r>
-        <w:t>Req</w:t>
-      </w:r>
-      <w:r>
         <w:t>10</w:t>
       </w:r>
       <w:r>
-        <w:t>: El programa debe p</w:t>
-      </w:r>
-      <w:r>
-        <w:t>oder crear un archivo de texto con los nombres, contraseñas y códigos de los usuarios</w:t>
+        <w:t>: El programa debe poder crear un archivo de texto con los nombres, contraseñas y códigos de los usuarios</w:t>
       </w:r>
       <w:r>
         <w:t>.</w:t>
@@ -423,10 +422,7 @@
         <w:t>11</w:t>
       </w:r>
       <w:r>
-        <w:t xml:space="preserve">: El programa debe poder crear un archivo de texto con </w:t>
-      </w:r>
-      <w:r>
-        <w:t>el usuario que dio la orden de ordenamiento y la fecha en la cual lo hizo.</w:t>
+        <w:t>: El programa debe poder crear un archivo de texto con el usuario que dio la orden de ordenamiento y la fecha en la cual lo hizo.</w:t>
       </w:r>
     </w:p>
     <w:p>
@@ -437,10 +433,7 @@
         <w:t>12</w:t>
       </w:r>
       <w:r>
-        <w:t>: El programa debe poder crear un archivo de texto con</w:t>
-      </w:r>
-      <w:r>
-        <w:t xml:space="preserve"> las fotos apropiadamente ordenadas.</w:t>
+        <w:t>: El programa debe poder crear un archivo de texto con las fotos apropiadamente ordenadas.</w:t>
       </w:r>
     </w:p>
     <w:p>
@@ -527,8 +520,13 @@
         <w:t>,</w:t>
       </w:r>
       <w:r>
-        <w:t xml:space="preserve"> javafx</w:t>
-      </w:r>
+        <w:t xml:space="preserve"> </w:t>
+      </w:r>
+      <w:proofErr w:type="spellStart"/>
+      <w:r>
+        <w:t>javafx</w:t>
+      </w:r>
+      <w:proofErr w:type="spellEnd"/>
       <w:r>
         <w:t xml:space="preserve"> e información </w:t>
       </w:r>
@@ -596,8 +594,21 @@
       </w:pPr>
       <w:r>
         <w:lastRenderedPageBreak/>
-        <w:t>Sketches, Mockups ó Wireframe</w:t>
-      </w:r>
+        <w:t xml:space="preserve">Sketches, Mockups </w:t>
+      </w:r>
+      <w:proofErr w:type="spellStart"/>
+      <w:r>
+        <w:t>ó</w:t>
+      </w:r>
+      <w:proofErr w:type="spellEnd"/>
+      <w:r>
+        <w:t xml:space="preserve"> </w:t>
+      </w:r>
+      <w:proofErr w:type="spellStart"/>
+      <w:r>
+        <w:t>Wireframe</w:t>
+      </w:r>
+      <w:proofErr w:type="spellEnd"/>
     </w:p>
     <w:p/>
     <w:p>
@@ -728,11 +739,15 @@
       </w:r>
     </w:p>
     <w:p/>
+    <w:p/>
+    <w:p/>
+    <w:p/>
     <w:p>
       <w:pPr>
         <w:pStyle w:val="Ttulo"/>
       </w:pPr>
       <w:r>
+        <w:lastRenderedPageBreak/>
         <w:t xml:space="preserve">Requerimientos </w:t>
       </w:r>
       <w:r>
@@ -756,7 +771,6 @@
     </w:p>
     <w:p>
       <w:r>
-        <w:lastRenderedPageBreak/>
         <w:t xml:space="preserve">Req2: La interfaz </w:t>
       </w:r>
       <w:r>

</xml_diff>